<commit_message>
global software arch added!!!!!!!!!!!!!! THE END :)
</commit_message>
<xml_diff>
--- a/SDD Files/SDD Görev Paylaşımı.docx
+++ b/SDD Files/SDD Görev Paylaşımı.docx
@@ -1,6 +1,6 @@
 
 <file path=word/document.xml><?xml version="1.0" encoding="utf-8"?>
-<w:document xmlns:wpc="http://schemas.microsoft.com/office/word/2010/wordprocessingCanvas" xmlns:cx="http://schemas.microsoft.com/office/drawing/2014/chartex" xmlns:mc="http://schemas.openxmlformats.org/markup-compatibility/2006" xmlns:o="urn:schemas-microsoft-com:office:office" xmlns:r="http://schemas.openxmlformats.org/officeDocument/2006/relationships" xmlns:m="http://schemas.openxmlformats.org/officeDocument/2006/math" xmlns:v="urn:schemas-microsoft-com:vml" xmlns:wp14="http://schemas.microsoft.com/office/word/2010/wordprocessingDrawing" xmlns:wp="http://schemas.openxmlformats.org/drawingml/2006/wordprocessingDrawing" xmlns:w10="urn:schemas-microsoft-com:office:word" xmlns:w="http://schemas.openxmlformats.org/wordprocessingml/2006/main" xmlns:w14="http://schemas.microsoft.com/office/word/2010/wordml" xmlns:w15="http://schemas.microsoft.com/office/word/2012/wordml" xmlns:w16se="http://schemas.microsoft.com/office/word/2015/wordml/symex" xmlns:wpg="http://schemas.microsoft.com/office/word/2010/wordprocessingGroup" xmlns:wpi="http://schemas.microsoft.com/office/word/2010/wordprocessingInk" xmlns:wne="http://schemas.microsoft.com/office/word/2006/wordml" xmlns:wps="http://schemas.microsoft.com/office/word/2010/wordprocessingShape" mc:Ignorable="w14 w15 w16se wp14">
+<w:document xmlns:wpc="http://schemas.microsoft.com/office/word/2010/wordprocessingCanvas" xmlns:mc="http://schemas.openxmlformats.org/markup-compatibility/2006" xmlns:o="urn:schemas-microsoft-com:office:office" xmlns:r="http://schemas.openxmlformats.org/officeDocument/2006/relationships" xmlns:m="http://schemas.openxmlformats.org/officeDocument/2006/math" xmlns:v="urn:schemas-microsoft-com:vml" xmlns:wp14="http://schemas.microsoft.com/office/word/2010/wordprocessingDrawing" xmlns:wp="http://schemas.openxmlformats.org/drawingml/2006/wordprocessingDrawing" xmlns:w10="urn:schemas-microsoft-com:office:word" xmlns:w="http://schemas.openxmlformats.org/wordprocessingml/2006/main" xmlns:w14="http://schemas.microsoft.com/office/word/2010/wordml" xmlns:w15="http://schemas.microsoft.com/office/word/2012/wordml" xmlns:wpg="http://schemas.microsoft.com/office/word/2010/wordprocessingGroup" xmlns:wpi="http://schemas.microsoft.com/office/word/2010/wordprocessingInk" xmlns:wne="http://schemas.microsoft.com/office/word/2006/wordml" xmlns:wps="http://schemas.microsoft.com/office/word/2010/wordprocessingShape" mc:Ignorable="w14 w15 wp14">
   <w:body>
     <w:sdt>
       <w:sdtPr>
@@ -27,7 +27,7 @@
       <w:sdtContent>
         <w:p>
           <w:pPr>
-            <w:pStyle w:val="TBal"/>
+            <w:pStyle w:val="TOCHeading"/>
             <w:rPr>
               <w:rFonts w:ascii="Times New Roman" w:hAnsi="Times New Roman" w:cs="Times New Roman"/>
               <w:color w:val="auto"/>
@@ -43,7 +43,7 @@
         </w:p>
         <w:p>
           <w:pPr>
-            <w:pStyle w:val="T1"/>
+            <w:pStyle w:val="TOC1"/>
             <w:tabs>
               <w:tab w:val="left" w:pos="880"/>
               <w:tab w:val="right" w:leader="dot" w:pos="9062"/>
@@ -68,7 +68,7 @@
           <w:hyperlink w:anchor="_Toc27336873" w:history="1">
             <w:r>
               <w:rPr>
-                <w:rStyle w:val="Kpr"/>
+                <w:rStyle w:val="Hyperlink"/>
                 <w:noProof/>
                 <w:highlight w:val="magenta"/>
               </w:rPr>
@@ -86,7 +86,7 @@
             </w:r>
             <w:r>
               <w:rPr>
-                <w:rStyle w:val="Kpr"/>
+                <w:rStyle w:val="Hyperlink"/>
                 <w:noProof/>
                 <w:highlight w:val="magenta"/>
               </w:rPr>
@@ -151,7 +151,7 @@
         </w:p>
         <w:p>
           <w:pPr>
-            <w:pStyle w:val="T2"/>
+            <w:pStyle w:val="TOC2"/>
             <w:tabs>
               <w:tab w:val="left" w:pos="1320"/>
               <w:tab w:val="right" w:leader="dot" w:pos="9062"/>
@@ -167,7 +167,7 @@
           <w:hyperlink w:anchor="_Toc27336874" w:history="1">
             <w:r>
               <w:rPr>
-                <w:rStyle w:val="Kpr"/>
+                <w:rStyle w:val="Hyperlink"/>
                 <w:noProof/>
                 <w:highlight w:val="magenta"/>
               </w:rPr>
@@ -185,7 +185,7 @@
             </w:r>
             <w:r>
               <w:rPr>
-                <w:rStyle w:val="Kpr"/>
+                <w:rStyle w:val="Hyperlink"/>
                 <w:noProof/>
                 <w:highlight w:val="magenta"/>
               </w:rPr>
@@ -250,7 +250,7 @@
         </w:p>
         <w:p>
           <w:pPr>
-            <w:pStyle w:val="T2"/>
+            <w:pStyle w:val="TOC2"/>
             <w:tabs>
               <w:tab w:val="left" w:pos="1320"/>
               <w:tab w:val="right" w:leader="dot" w:pos="9062"/>
@@ -266,7 +266,7 @@
           <w:hyperlink w:anchor="_Toc27336875" w:history="1">
             <w:r>
               <w:rPr>
-                <w:rStyle w:val="Kpr"/>
+                <w:rStyle w:val="Hyperlink"/>
                 <w:noProof/>
                 <w:highlight w:val="magenta"/>
               </w:rPr>
@@ -284,7 +284,7 @@
             </w:r>
             <w:r>
               <w:rPr>
-                <w:rStyle w:val="Kpr"/>
+                <w:rStyle w:val="Hyperlink"/>
                 <w:noProof/>
                 <w:highlight w:val="magenta"/>
               </w:rPr>
@@ -349,7 +349,7 @@
         </w:p>
         <w:p>
           <w:pPr>
-            <w:pStyle w:val="T2"/>
+            <w:pStyle w:val="TOC2"/>
             <w:tabs>
               <w:tab w:val="left" w:pos="1320"/>
               <w:tab w:val="right" w:leader="dot" w:pos="9062"/>
@@ -365,7 +365,7 @@
           <w:hyperlink w:anchor="_Toc27336876" w:history="1">
             <w:r>
               <w:rPr>
-                <w:rStyle w:val="Kpr"/>
+                <w:rStyle w:val="Hyperlink"/>
                 <w:noProof/>
                 <w:highlight w:val="magenta"/>
               </w:rPr>
@@ -383,7 +383,7 @@
             </w:r>
             <w:r>
               <w:rPr>
-                <w:rStyle w:val="Kpr"/>
+                <w:rStyle w:val="Hyperlink"/>
                 <w:noProof/>
                 <w:highlight w:val="magenta"/>
               </w:rPr>
@@ -448,7 +448,7 @@
         </w:p>
         <w:p>
           <w:pPr>
-            <w:pStyle w:val="T2"/>
+            <w:pStyle w:val="TOC2"/>
             <w:tabs>
               <w:tab w:val="left" w:pos="1320"/>
               <w:tab w:val="right" w:leader="dot" w:pos="9062"/>
@@ -463,7 +463,7 @@
           <w:hyperlink w:anchor="_Toc27336877" w:history="1">
             <w:r>
               <w:rPr>
-                <w:rStyle w:val="Kpr"/>
+                <w:rStyle w:val="Hyperlink"/>
                 <w:noProof/>
               </w:rPr>
               <w:t>1.4.</w:t>
@@ -479,7 +479,7 @@
             </w:r>
             <w:r>
               <w:rPr>
-                <w:rStyle w:val="Kpr"/>
+                <w:rStyle w:val="Hyperlink"/>
                 <w:noProof/>
               </w:rPr>
               <w:t>References</w:t>
@@ -536,7 +536,7 @@
         </w:p>
         <w:p>
           <w:pPr>
-            <w:pStyle w:val="T1"/>
+            <w:pStyle w:val="TOC1"/>
             <w:tabs>
               <w:tab w:val="left" w:pos="880"/>
               <w:tab w:val="right" w:leader="dot" w:pos="9062"/>
@@ -551,7 +551,7 @@
           <w:hyperlink w:anchor="_Toc27336878" w:history="1">
             <w:r>
               <w:rPr>
-                <w:rStyle w:val="Kpr"/>
+                <w:rStyle w:val="Hyperlink"/>
                 <w:noProof/>
                 <w:highlight w:val="magenta"/>
               </w:rPr>
@@ -569,7 +569,7 @@
             </w:r>
             <w:r>
               <w:rPr>
-                <w:rStyle w:val="Kpr"/>
+                <w:rStyle w:val="Hyperlink"/>
                 <w:noProof/>
                 <w:highlight w:val="magenta"/>
               </w:rPr>
@@ -634,7 +634,7 @@
         </w:p>
         <w:p>
           <w:pPr>
-            <w:pStyle w:val="T1"/>
+            <w:pStyle w:val="TOC1"/>
             <w:tabs>
               <w:tab w:val="left" w:pos="880"/>
               <w:tab w:val="right" w:leader="dot" w:pos="9062"/>
@@ -650,7 +650,7 @@
           <w:hyperlink w:anchor="_Toc27336879" w:history="1">
             <w:r>
               <w:rPr>
-                <w:rStyle w:val="Kpr"/>
+                <w:rStyle w:val="Hyperlink"/>
                 <w:noProof/>
                 <w:highlight w:val="green"/>
               </w:rPr>
@@ -668,7 +668,7 @@
             </w:r>
             <w:r>
               <w:rPr>
-                <w:rStyle w:val="Kpr"/>
+                <w:rStyle w:val="Hyperlink"/>
                 <w:noProof/>
                 <w:highlight w:val="green"/>
               </w:rPr>
@@ -733,7 +733,7 @@
         </w:p>
         <w:p>
           <w:pPr>
-            <w:pStyle w:val="T2"/>
+            <w:pStyle w:val="TOC2"/>
             <w:tabs>
               <w:tab w:val="left" w:pos="1320"/>
               <w:tab w:val="right" w:leader="dot" w:pos="9062"/>
@@ -749,7 +749,7 @@
           <w:hyperlink w:anchor="_Toc27336880" w:history="1">
             <w:r>
               <w:rPr>
-                <w:rStyle w:val="Kpr"/>
+                <w:rStyle w:val="Hyperlink"/>
                 <w:noProof/>
                 <w:highlight w:val="green"/>
               </w:rPr>
@@ -767,7 +767,7 @@
             </w:r>
             <w:r>
               <w:rPr>
-                <w:rStyle w:val="Kpr"/>
+                <w:rStyle w:val="Hyperlink"/>
                 <w:noProof/>
                 <w:highlight w:val="green"/>
               </w:rPr>
@@ -832,7 +832,7 @@
         </w:p>
         <w:p>
           <w:pPr>
-            <w:pStyle w:val="T2"/>
+            <w:pStyle w:val="TOC2"/>
             <w:tabs>
               <w:tab w:val="left" w:pos="1320"/>
               <w:tab w:val="right" w:leader="dot" w:pos="9062"/>
@@ -847,7 +847,7 @@
           <w:hyperlink w:anchor="_Toc27336881" w:history="1">
             <w:r>
               <w:rPr>
-                <w:rStyle w:val="Kpr"/>
+                <w:rStyle w:val="Hyperlink"/>
                 <w:noProof/>
                 <w:highlight w:val="green"/>
               </w:rPr>
@@ -865,7 +865,7 @@
             </w:r>
             <w:r>
               <w:rPr>
-                <w:rStyle w:val="Kpr"/>
+                <w:rStyle w:val="Hyperlink"/>
                 <w:noProof/>
                 <w:highlight w:val="green"/>
               </w:rPr>
@@ -930,7 +930,7 @@
         </w:p>
         <w:p>
           <w:pPr>
-            <w:pStyle w:val="T2"/>
+            <w:pStyle w:val="TOC2"/>
             <w:tabs>
               <w:tab w:val="left" w:pos="1320"/>
               <w:tab w:val="right" w:leader="dot" w:pos="9062"/>
@@ -945,7 +945,7 @@
           <w:hyperlink w:anchor="_Toc27336882" w:history="1">
             <w:r>
               <w:rPr>
-                <w:rStyle w:val="Kpr"/>
+                <w:rStyle w:val="Hyperlink"/>
                 <w:noProof/>
                 <w:highlight w:val="magenta"/>
               </w:rPr>
@@ -963,7 +963,7 @@
             </w:r>
             <w:r>
               <w:rPr>
-                <w:rStyle w:val="Kpr"/>
+                <w:rStyle w:val="Hyperlink"/>
                 <w:noProof/>
                 <w:highlight w:val="magenta"/>
               </w:rPr>
@@ -1028,7 +1028,7 @@
         </w:p>
         <w:p>
           <w:pPr>
-            <w:pStyle w:val="T2"/>
+            <w:pStyle w:val="TOC2"/>
             <w:tabs>
               <w:tab w:val="left" w:pos="1320"/>
               <w:tab w:val="right" w:leader="dot" w:pos="9062"/>
@@ -1044,7 +1044,7 @@
           <w:hyperlink w:anchor="_Toc27336883" w:history="1">
             <w:r>
               <w:rPr>
-                <w:rStyle w:val="Kpr"/>
+                <w:rStyle w:val="Hyperlink"/>
                 <w:noProof/>
                 <w:highlight w:val="yellow"/>
               </w:rPr>
@@ -1062,7 +1062,7 @@
             </w:r>
             <w:r>
               <w:rPr>
-                <w:rStyle w:val="Kpr"/>
+                <w:rStyle w:val="Hyperlink"/>
                 <w:noProof/>
                 <w:highlight w:val="yellow"/>
               </w:rPr>
@@ -1127,7 +1127,7 @@
         </w:p>
         <w:p>
           <w:pPr>
-            <w:pStyle w:val="T2"/>
+            <w:pStyle w:val="TOC2"/>
             <w:tabs>
               <w:tab w:val="left" w:pos="1320"/>
               <w:tab w:val="right" w:leader="dot" w:pos="9062"/>
@@ -1142,7 +1142,7 @@
           <w:hyperlink w:anchor="_Toc27336884" w:history="1">
             <w:r>
               <w:rPr>
-                <w:rStyle w:val="Kpr"/>
+                <w:rStyle w:val="Hyperlink"/>
                 <w:noProof/>
                 <w:highlight w:val="yellow"/>
               </w:rPr>
@@ -1160,7 +1160,7 @@
             </w:r>
             <w:r>
               <w:rPr>
-                <w:rStyle w:val="Kpr"/>
+                <w:rStyle w:val="Hyperlink"/>
                 <w:noProof/>
                 <w:highlight w:val="yellow"/>
               </w:rPr>
@@ -1225,7 +1225,7 @@
         </w:p>
         <w:p>
           <w:pPr>
-            <w:pStyle w:val="T2"/>
+            <w:pStyle w:val="TOC2"/>
             <w:tabs>
               <w:tab w:val="left" w:pos="1320"/>
               <w:tab w:val="right" w:leader="dot" w:pos="9062"/>
@@ -1240,8 +1240,9 @@
           <w:hyperlink w:anchor="_Toc27336885" w:history="1">
             <w:r>
               <w:rPr>
-                <w:rStyle w:val="Kpr"/>
-                <w:noProof/>
+                <w:rStyle w:val="Hyperlink"/>
+                <w:noProof/>
+                <w:highlight w:val="green"/>
               </w:rPr>
               <w:t>3.6.</w:t>
             </w:r>
@@ -1250,14 +1251,16 @@
                 <w:rFonts w:asciiTheme="minorHAnsi" w:eastAsiaTheme="minorEastAsia" w:hAnsiTheme="minorHAnsi"/>
                 <w:noProof/>
                 <w:sz w:val="22"/>
+                <w:highlight w:val="green"/>
                 <w:lang w:val="tr-TR" w:eastAsia="tr-TR"/>
               </w:rPr>
               <w:tab/>
             </w:r>
             <w:r>
               <w:rPr>
-                <w:rStyle w:val="Kpr"/>
-                <w:noProof/>
+                <w:rStyle w:val="Hyperlink"/>
+                <w:noProof/>
+                <w:highlight w:val="green"/>
               </w:rPr>
               <w:t>Global Software Control</w:t>
             </w:r>
@@ -1265,13 +1268,15 @@
               <w:rPr>
                 <w:noProof/>
                 <w:webHidden/>
-              </w:rPr>
-              <w:tab/>
-            </w:r>
-            <w:r>
-              <w:rPr>
-                <w:noProof/>
-                <w:webHidden/>
+                <w:highlight w:val="green"/>
+              </w:rPr>
+              <w:tab/>
+            </w:r>
+            <w:r>
+              <w:rPr>
+                <w:noProof/>
+                <w:webHidden/>
+                <w:highlight w:val="green"/>
               </w:rPr>
               <w:fldChar w:fldCharType="begin"/>
             </w:r>
@@ -1279,6 +1284,7 @@
               <w:rPr>
                 <w:noProof/>
                 <w:webHidden/>
+                <w:highlight w:val="green"/>
               </w:rPr>
               <w:instrText xml:space="preserve"> PAGEREF _Toc27336885 \h </w:instrText>
             </w:r>
@@ -1286,12 +1292,14 @@
               <w:rPr>
                 <w:noProof/>
                 <w:webHidden/>
-              </w:rPr>
-            </w:r>
-            <w:r>
-              <w:rPr>
-                <w:noProof/>
-                <w:webHidden/>
+                <w:highlight w:val="green"/>
+              </w:rPr>
+            </w:r>
+            <w:r>
+              <w:rPr>
+                <w:noProof/>
+                <w:webHidden/>
+                <w:highlight w:val="green"/>
               </w:rPr>
               <w:fldChar w:fldCharType="separate"/>
             </w:r>
@@ -1299,6 +1307,7 @@
               <w:rPr>
                 <w:noProof/>
                 <w:webHidden/>
+                <w:highlight w:val="green"/>
               </w:rPr>
               <w:t>9</w:t>
             </w:r>
@@ -1306,6 +1315,7 @@
               <w:rPr>
                 <w:noProof/>
                 <w:webHidden/>
+                <w:highlight w:val="green"/>
               </w:rPr>
               <w:fldChar w:fldCharType="end"/>
             </w:r>
@@ -1313,7 +1323,7 @@
         </w:p>
         <w:p>
           <w:pPr>
-            <w:pStyle w:val="T2"/>
+            <w:pStyle w:val="TOC2"/>
             <w:tabs>
               <w:tab w:val="left" w:pos="1320"/>
               <w:tab w:val="right" w:leader="dot" w:pos="9062"/>
@@ -1329,7 +1339,7 @@
           <w:hyperlink w:anchor="_Toc27336886" w:history="1">
             <w:r>
               <w:rPr>
-                <w:rStyle w:val="Kpr"/>
+                <w:rStyle w:val="Hyperlink"/>
                 <w:noProof/>
                 <w:highlight w:val="yellow"/>
               </w:rPr>
@@ -1347,7 +1357,7 @@
             </w:r>
             <w:r>
               <w:rPr>
-                <w:rStyle w:val="Kpr"/>
+                <w:rStyle w:val="Hyperlink"/>
                 <w:noProof/>
                 <w:highlight w:val="yellow"/>
               </w:rPr>
@@ -1412,7 +1422,7 @@
         </w:p>
         <w:p>
           <w:pPr>
-            <w:pStyle w:val="T1"/>
+            <w:pStyle w:val="TOC1"/>
             <w:tabs>
               <w:tab w:val="left" w:pos="880"/>
               <w:tab w:val="right" w:leader="dot" w:pos="9062"/>
@@ -1428,7 +1438,7 @@
           <w:hyperlink w:anchor="_Toc27336887" w:history="1">
             <w:r>
               <w:rPr>
-                <w:rStyle w:val="Kpr"/>
+                <w:rStyle w:val="Hyperlink"/>
                 <w:noProof/>
                 <w:highlight w:val="yellow"/>
               </w:rPr>
@@ -1446,7 +1456,7 @@
             </w:r>
             <w:r>
               <w:rPr>
-                <w:rStyle w:val="Kpr"/>
+                <w:rStyle w:val="Hyperlink"/>
                 <w:noProof/>
                 <w:highlight w:val="yellow"/>
               </w:rPr>
@@ -1511,7 +1521,7 @@
         </w:p>
         <w:p>
           <w:pPr>
-            <w:pStyle w:val="T1"/>
+            <w:pStyle w:val="TOC1"/>
             <w:tabs>
               <w:tab w:val="left" w:pos="880"/>
               <w:tab w:val="right" w:leader="dot" w:pos="9062"/>
@@ -1526,7 +1536,7 @@
           <w:hyperlink w:anchor="_Toc27336888" w:history="1">
             <w:r>
               <w:rPr>
-                <w:rStyle w:val="Kpr"/>
+                <w:rStyle w:val="Hyperlink"/>
                 <w:noProof/>
               </w:rPr>
               <w:t>5.</w:t>
@@ -1542,7 +1552,7 @@
             </w:r>
             <w:r>
               <w:rPr>
-                <w:rStyle w:val="Kpr"/>
+                <w:rStyle w:val="Hyperlink"/>
                 <w:noProof/>
               </w:rPr>
               <w:t>References</w:t>
@@ -1627,6 +1637,8 @@
         </w:rPr>
         <w:t>Gözde</w:t>
       </w:r>
+      <w:bookmarkStart w:id="0" w:name="_GoBack"/>
+      <w:bookmarkEnd w:id="0"/>
       <w:proofErr w:type="spellEnd"/>
     </w:p>
     <w:p>
@@ -1637,8 +1649,6 @@
         </w:rPr>
         <w:t>Umut</w:t>
       </w:r>
-      <w:bookmarkStart w:id="0" w:name="_GoBack"/>
-      <w:bookmarkEnd w:id="0"/>
       <w:proofErr w:type="spellEnd"/>
     </w:p>
     <w:sectPr>
@@ -1652,7 +1662,7 @@
 </file>
 
 <file path=word/numbering.xml><?xml version="1.0" encoding="utf-8"?>
-<w:numbering xmlns:wpc="http://schemas.microsoft.com/office/word/2010/wordprocessingCanvas" xmlns:cx="http://schemas.microsoft.com/office/drawing/2014/chartex" xmlns:mc="http://schemas.openxmlformats.org/markup-compatibility/2006" xmlns:o="urn:schemas-microsoft-com:office:office" xmlns:r="http://schemas.openxmlformats.org/officeDocument/2006/relationships" xmlns:m="http://schemas.openxmlformats.org/officeDocument/2006/math" xmlns:v="urn:schemas-microsoft-com:vml" xmlns:wp14="http://schemas.microsoft.com/office/word/2010/wordprocessingDrawing" xmlns:wp="http://schemas.openxmlformats.org/drawingml/2006/wordprocessingDrawing" xmlns:w10="urn:schemas-microsoft-com:office:word" xmlns:w="http://schemas.openxmlformats.org/wordprocessingml/2006/main" xmlns:w14="http://schemas.microsoft.com/office/word/2010/wordml" xmlns:w15="http://schemas.microsoft.com/office/word/2012/wordml" xmlns:w16se="http://schemas.microsoft.com/office/word/2015/wordml/symex" xmlns:wpg="http://schemas.microsoft.com/office/word/2010/wordprocessingGroup" xmlns:wpi="http://schemas.microsoft.com/office/word/2010/wordprocessingInk" xmlns:wne="http://schemas.microsoft.com/office/word/2006/wordml" xmlns:wps="http://schemas.microsoft.com/office/word/2010/wordprocessingShape" mc:Ignorable="w14 w15 w16se wp14">
+<w:numbering xmlns:wpc="http://schemas.microsoft.com/office/word/2010/wordprocessingCanvas" xmlns:mc="http://schemas.openxmlformats.org/markup-compatibility/2006" xmlns:o="urn:schemas-microsoft-com:office:office" xmlns:r="http://schemas.openxmlformats.org/officeDocument/2006/relationships" xmlns:m="http://schemas.openxmlformats.org/officeDocument/2006/math" xmlns:v="urn:schemas-microsoft-com:vml" xmlns:wp14="http://schemas.microsoft.com/office/word/2010/wordprocessingDrawing" xmlns:wp="http://schemas.openxmlformats.org/drawingml/2006/wordprocessingDrawing" xmlns:w10="urn:schemas-microsoft-com:office:word" xmlns:w="http://schemas.openxmlformats.org/wordprocessingml/2006/main" xmlns:w14="http://schemas.microsoft.com/office/word/2010/wordml" xmlns:w15="http://schemas.microsoft.com/office/word/2012/wordml" xmlns:wpg="http://schemas.microsoft.com/office/word/2010/wordprocessingGroup" xmlns:wpi="http://schemas.microsoft.com/office/word/2010/wordprocessingInk" xmlns:wne="http://schemas.microsoft.com/office/word/2006/wordml" xmlns:wps="http://schemas.microsoft.com/office/word/2010/wordprocessingShape" mc:Ignorable="w14 w15 wp14">
   <w:abstractNum w:abstractNumId="0" w15:restartNumberingAfterBreak="0">
     <w:nsid w:val="62756718"/>
     <w:multiLevelType w:val="multilevel"/>
@@ -1660,7 +1670,7 @@
     <w:lvl w:ilvl="0">
       <w:start w:val="1"/>
       <w:numFmt w:val="decimal"/>
-      <w:pStyle w:val="Balk1"/>
+      <w:pStyle w:val="Heading1"/>
       <w:isLgl/>
       <w:lvlText w:val="%1."/>
       <w:lvlJc w:val="left"/>
@@ -1674,7 +1684,7 @@
     <w:lvl w:ilvl="1">
       <w:start w:val="1"/>
       <w:numFmt w:val="decimal"/>
-      <w:pStyle w:val="Balk2"/>
+      <w:pStyle w:val="Heading2"/>
       <w:isLgl/>
       <w:lvlText w:val="%1.%2."/>
       <w:lvlJc w:val="left"/>
@@ -1780,7 +1790,7 @@
 </file>
 
 <file path=word/styles.xml><?xml version="1.0" encoding="utf-8"?>
-<w:styles xmlns:mc="http://schemas.openxmlformats.org/markup-compatibility/2006" xmlns:r="http://schemas.openxmlformats.org/officeDocument/2006/relationships" xmlns:w="http://schemas.openxmlformats.org/wordprocessingml/2006/main" xmlns:w14="http://schemas.microsoft.com/office/word/2010/wordml" xmlns:w15="http://schemas.microsoft.com/office/word/2012/wordml" xmlns:w16se="http://schemas.microsoft.com/office/word/2015/wordml/symex" mc:Ignorable="w14 w15 w16se">
+<w:styles xmlns:mc="http://schemas.openxmlformats.org/markup-compatibility/2006" xmlns:r="http://schemas.openxmlformats.org/officeDocument/2006/relationships" xmlns:w="http://schemas.openxmlformats.org/wordprocessingml/2006/main" xmlns:w14="http://schemas.microsoft.com/office/word/2010/wordml" xmlns:w15="http://schemas.microsoft.com/office/word/2012/wordml" mc:Ignorable="w14 w15">
   <w:docDefaults>
     <w:rPrDefault>
       <w:rPr>
@@ -2185,11 +2195,11 @@
       <w:lang w:val="en-US"/>
     </w:rPr>
   </w:style>
-  <w:style w:type="paragraph" w:styleId="Balk1">
+  <w:style w:type="paragraph" w:styleId="Heading1">
     <w:name w:val="heading 1"/>
     <w:basedOn w:val="Normal"/>
     <w:next w:val="Normal"/>
-    <w:link w:val="Balk1Char"/>
+    <w:link w:val="Heading1Char"/>
     <w:autoRedefine/>
     <w:uiPriority w:val="9"/>
     <w:qFormat/>
@@ -2211,11 +2221,11 @@
       <w:szCs w:val="28"/>
     </w:rPr>
   </w:style>
-  <w:style w:type="paragraph" w:styleId="Balk2">
+  <w:style w:type="paragraph" w:styleId="Heading2">
     <w:name w:val="heading 2"/>
-    <w:basedOn w:val="Balk1"/>
+    <w:basedOn w:val="Heading1"/>
     <w:next w:val="Normal"/>
-    <w:link w:val="Balk2Char"/>
+    <w:link w:val="Heading2Char"/>
     <w:uiPriority w:val="9"/>
     <w:semiHidden/>
     <w:unhideWhenUsed/>
@@ -2232,13 +2242,13 @@
       <w:szCs w:val="26"/>
     </w:rPr>
   </w:style>
-  <w:style w:type="character" w:default="1" w:styleId="VarsaylanParagrafYazTipi">
+  <w:style w:type="character" w:default="1" w:styleId="DefaultParagraphFont">
     <w:name w:val="Default Paragraph Font"/>
     <w:uiPriority w:val="1"/>
     <w:semiHidden/>
     <w:unhideWhenUsed/>
   </w:style>
-  <w:style w:type="table" w:default="1" w:styleId="NormalTablo">
+  <w:style w:type="table" w:default="1" w:styleId="TableNormal">
     <w:name w:val="Normal Table"/>
     <w:uiPriority w:val="99"/>
     <w:semiHidden/>
@@ -2253,16 +2263,16 @@
       </w:tblCellMar>
     </w:tblPr>
   </w:style>
-  <w:style w:type="numbering" w:default="1" w:styleId="ListeYok">
+  <w:style w:type="numbering" w:default="1" w:styleId="NoList">
     <w:name w:val="No List"/>
     <w:uiPriority w:val="99"/>
     <w:semiHidden/>
     <w:unhideWhenUsed/>
   </w:style>
-  <w:style w:type="character" w:customStyle="1" w:styleId="Balk1Char">
-    <w:name w:val="Başlık 1 Char"/>
-    <w:basedOn w:val="VarsaylanParagrafYazTipi"/>
-    <w:link w:val="Balk1"/>
+  <w:style w:type="character" w:customStyle="1" w:styleId="Heading1Char">
+    <w:name w:val="Heading 1 Char"/>
+    <w:basedOn w:val="DefaultParagraphFont"/>
+    <w:link w:val="Heading1"/>
     <w:uiPriority w:val="9"/>
     <w:rsid w:val="002C0687"/>
     <w:rPr>
@@ -2275,10 +2285,10 @@
       <w:lang w:val="en-US"/>
     </w:rPr>
   </w:style>
-  <w:style w:type="character" w:customStyle="1" w:styleId="Balk2Char">
-    <w:name w:val="Başlık 2 Char"/>
-    <w:basedOn w:val="VarsaylanParagrafYazTipi"/>
-    <w:link w:val="Balk2"/>
+  <w:style w:type="character" w:customStyle="1" w:styleId="Heading2Char">
+    <w:name w:val="Heading 2 Char"/>
+    <w:basedOn w:val="DefaultParagraphFont"/>
+    <w:link w:val="Heading2"/>
     <w:uiPriority w:val="9"/>
     <w:semiHidden/>
     <w:rsid w:val="002C0687"/>
@@ -2291,9 +2301,9 @@
       <w:lang w:val="en-US"/>
     </w:rPr>
   </w:style>
-  <w:style w:type="paragraph" w:styleId="TBal">
+  <w:style w:type="paragraph" w:styleId="TOCHeading">
     <w:name w:val="TOC Heading"/>
-    <w:basedOn w:val="Balk1"/>
+    <w:basedOn w:val="Heading1"/>
     <w:next w:val="Normal"/>
     <w:uiPriority w:val="39"/>
     <w:unhideWhenUsed/>
@@ -2315,7 +2325,7 @@
       <w:lang w:eastAsia="ja-JP"/>
     </w:rPr>
   </w:style>
-  <w:style w:type="paragraph" w:styleId="T1">
+  <w:style w:type="paragraph" w:styleId="TOC1">
     <w:name w:val="toc 1"/>
     <w:basedOn w:val="Normal"/>
     <w:next w:val="Normal"/>
@@ -2327,9 +2337,9 @@
       <w:spacing w:after="100"/>
     </w:pPr>
   </w:style>
-  <w:style w:type="character" w:styleId="Kpr">
+  <w:style w:type="character" w:styleId="Hyperlink">
     <w:name w:val="Hyperlink"/>
-    <w:basedOn w:val="VarsaylanParagrafYazTipi"/>
+    <w:basedOn w:val="DefaultParagraphFont"/>
     <w:uiPriority w:val="99"/>
     <w:unhideWhenUsed/>
     <w:rsid w:val="002C0687"/>
@@ -2338,7 +2348,7 @@
       <w:u w:val="single"/>
     </w:rPr>
   </w:style>
-  <w:style w:type="paragraph" w:styleId="T2">
+  <w:style w:type="paragraph" w:styleId="TOC2">
     <w:name w:val="toc 2"/>
     <w:basedOn w:val="Normal"/>
     <w:next w:val="Normal"/>

</xml_diff>